<commit_message>
Refactored TripleGetters according to naming rules
</commit_message>
<xml_diff>
--- a/design/Naamgeving query operatoren op type en instantieniveau.docx
+++ b/design/Naamgeving query operatoren op type en instantieniveau.docx
@@ -637,6 +637,335 @@
       <w:r>
         <w:t>.</w:t>
       </w:r>
+    </w:p>
+    <w:p>
+      <w:pPr>
+        <w:pStyle w:val="Kop2"/>
+      </w:pPr>
+      <w:proofErr w:type="spellStart"/>
+      <w:r>
+        <w:t>Boolean</w:t>
+      </w:r>
+      <w:proofErr w:type="spellEnd"/>
+      <w:r>
+        <w:t xml:space="preserve"> </w:t>
+      </w:r>
+      <w:proofErr w:type="spellStart"/>
+      <w:r>
+        <w:t>Queries</w:t>
+      </w:r>
+      <w:proofErr w:type="spellEnd"/>
+    </w:p>
+    <w:p>
+      <w:r>
+        <w:t xml:space="preserve">Een Query-operator die een </w:t>
+      </w:r>
+      <w:proofErr w:type="spellStart"/>
+      <w:r>
+        <w:t>Boolean</w:t>
+      </w:r>
+      <w:proofErr w:type="spellEnd"/>
+      <w:r>
+        <w:t xml:space="preserve"> resultaat levert, kunnen we beginnen met </w:t>
+      </w:r>
+      <w:r>
+        <w:rPr>
+          <w:rStyle w:val="inlinecode"/>
+        </w:rPr>
+        <w:t>is</w:t>
+      </w:r>
+      <w:r>
+        <w:t xml:space="preserve">. Bijvoorbeeld: </w:t>
+      </w:r>
+      <w:proofErr w:type="spellStart"/>
+      <w:r>
+        <w:rPr>
+          <w:rStyle w:val="inlinecode"/>
+        </w:rPr>
+        <w:t>isFunctioneel</w:t>
+      </w:r>
+      <w:proofErr w:type="spellEnd"/>
+      <w:r>
+        <w:t xml:space="preserve">. Maar we kunnen ook beginnen met </w:t>
+      </w:r>
+      <w:r>
+        <w:rPr>
+          <w:rStyle w:val="inlinecode"/>
+        </w:rPr>
+        <w:t>has</w:t>
+      </w:r>
+      <w:r>
+        <w:t xml:space="preserve">: </w:t>
+      </w:r>
+      <w:proofErr w:type="spellStart"/>
+      <w:r>
+        <w:rPr>
+          <w:rStyle w:val="inlinecode"/>
+        </w:rPr>
+        <w:t>hasLabel</w:t>
+      </w:r>
+      <w:proofErr w:type="spellEnd"/>
+      <w:r>
+        <w:t>.</w:t>
+      </w:r>
+    </w:p>
+    <w:p>
+      <w:pPr>
+        <w:pStyle w:val="Kop1"/>
+      </w:pPr>
+      <w:r>
+        <w:t>Speciale gevallen</w:t>
+      </w:r>
+    </w:p>
+    <w:p>
+      <w:r>
+        <w:t>We kunnen niet altijd de boven beschreven regels aanhouden.</w:t>
+      </w:r>
+    </w:p>
+    <w:p>
+      <w:pPr>
+        <w:pStyle w:val="Kop2"/>
+      </w:pPr>
+      <w:proofErr w:type="spellStart"/>
+      <w:proofErr w:type="gramStart"/>
+      <w:r>
+        <w:t>rolType</w:t>
+      </w:r>
+      <w:proofErr w:type="spellEnd"/>
+      <w:proofErr w:type="gramEnd"/>
+      <w:r>
+        <w:t xml:space="preserve"> en </w:t>
+      </w:r>
+      <w:proofErr w:type="spellStart"/>
+      <w:r>
+        <w:t>contextType</w:t>
+      </w:r>
+      <w:proofErr w:type="spellEnd"/>
+    </w:p>
+    <w:p>
+      <w:r>
+        <w:t xml:space="preserve">We hebben voor de twee datastructuren, </w:t>
+      </w:r>
+      <w:proofErr w:type="spellStart"/>
+      <w:r>
+        <w:t>PerspectRol</w:t>
+      </w:r>
+      <w:proofErr w:type="spellEnd"/>
+      <w:r>
+        <w:t xml:space="preserve"> en </w:t>
+      </w:r>
+      <w:proofErr w:type="spellStart"/>
+      <w:r>
+        <w:t>PerspectContext</w:t>
+      </w:r>
+      <w:proofErr w:type="spellEnd"/>
+      <w:r>
+        <w:t xml:space="preserve">, ook twee </w:t>
+      </w:r>
+      <w:proofErr w:type="spellStart"/>
+      <w:r>
+        <w:t>selectoren</w:t>
+      </w:r>
+      <w:proofErr w:type="spellEnd"/>
+      <w:r>
+        <w:t xml:space="preserve"> nodig om de type component op te leveren. </w:t>
+      </w:r>
+      <w:proofErr w:type="spellStart"/>
+      <w:r>
+        <w:t>Overloading</w:t>
+      </w:r>
+      <w:proofErr w:type="spellEnd"/>
+      <w:r>
+        <w:t xml:space="preserve"> kan niet.</w:t>
+      </w:r>
+    </w:p>
+    <w:p>
+      <w:pPr>
+        <w:pStyle w:val="Kop2"/>
+      </w:pPr>
+      <w:proofErr w:type="spellStart"/>
+      <w:proofErr w:type="gramStart"/>
+      <w:r>
+        <w:t>iedereRolInContext</w:t>
+      </w:r>
+      <w:proofErr w:type="spellEnd"/>
+      <w:proofErr w:type="gramEnd"/>
+      <w:r>
+        <w:t xml:space="preserve">, </w:t>
+      </w:r>
+      <w:proofErr w:type="spellStart"/>
+      <w:r>
+        <w:t>typeVanIedereRolInContext</w:t>
+      </w:r>
+      <w:proofErr w:type="spellEnd"/>
+    </w:p>
+    <w:p>
+      <w:r>
+        <w:t xml:space="preserve">De naam </w:t>
+      </w:r>
+      <w:proofErr w:type="spellStart"/>
+      <w:r>
+        <w:rPr>
+          <w:rStyle w:val="inlinecode"/>
+        </w:rPr>
+        <w:t>rolInContext</w:t>
+      </w:r>
+      <w:proofErr w:type="spellEnd"/>
+      <w:r>
+        <w:t xml:space="preserve"> wordt uiteraard gebruikt voor de </w:t>
+      </w:r>
+      <w:proofErr w:type="spellStart"/>
+      <w:r>
+        <w:t>selector</w:t>
+      </w:r>
+      <w:proofErr w:type="spellEnd"/>
+      <w:r>
+        <w:t xml:space="preserve"> die de rol met die naam oplevert. D</w:t>
+      </w:r>
+      <w:r>
+        <w:t>e</w:t>
+      </w:r>
+      <w:r>
+        <w:t xml:space="preserve"> </w:t>
+      </w:r>
+      <w:proofErr w:type="spellStart"/>
+      <w:r>
+        <w:t>selector</w:t>
+      </w:r>
+      <w:proofErr w:type="spellEnd"/>
+      <w:r>
+        <w:t xml:space="preserve"> </w:t>
+      </w:r>
+      <w:proofErr w:type="spellStart"/>
+      <w:r>
+        <w:rPr>
+          <w:rStyle w:val="inlinecode"/>
+        </w:rPr>
+        <w:t>iedereRolInContext</w:t>
+      </w:r>
+      <w:proofErr w:type="spellEnd"/>
+      <w:r>
+        <w:t xml:space="preserve"> </w:t>
+      </w:r>
+      <w:r>
+        <w:t xml:space="preserve">levert alle rollen. Dus van een Aangifte </w:t>
+      </w:r>
+      <w:r>
+        <w:lastRenderedPageBreak/>
+        <w:t>zouden de instanties van de Aangever, Getuige, Verdachte, enz. allemaal opgeleverd worden.</w:t>
+      </w:r>
+      <w:r>
+        <w:t xml:space="preserve"> De </w:t>
+      </w:r>
+      <w:proofErr w:type="spellStart"/>
+      <w:r>
+        <w:t>selector</w:t>
+      </w:r>
+      <w:proofErr w:type="spellEnd"/>
+      <w:r>
+        <w:t xml:space="preserve"> </w:t>
+      </w:r>
+      <w:proofErr w:type="spellStart"/>
+      <w:r>
+        <w:rPr>
+          <w:rStyle w:val="inlinecode"/>
+        </w:rPr>
+        <w:t>typeVanIedereRolInContext</w:t>
+      </w:r>
+      <w:proofErr w:type="spellEnd"/>
+      <w:r>
+        <w:t xml:space="preserve"> levert het type van elk van die rollen.</w:t>
+      </w:r>
+    </w:p>
+    <w:p>
+      <w:pPr>
+        <w:pStyle w:val="Kop2"/>
+      </w:pPr>
+      <w:proofErr w:type="spellStart"/>
+      <w:proofErr w:type="gramStart"/>
+      <w:r>
+        <w:t>rolIsFunctioneel</w:t>
+      </w:r>
+      <w:proofErr w:type="spellEnd"/>
+      <w:proofErr w:type="gramEnd"/>
+      <w:r>
+        <w:t xml:space="preserve">, </w:t>
+      </w:r>
+      <w:proofErr w:type="spellStart"/>
+      <w:r>
+        <w:t>propertyIsFunctioneel</w:t>
+      </w:r>
+      <w:proofErr w:type="spellEnd"/>
+      <w:r>
+        <w:t xml:space="preserve">, </w:t>
+      </w:r>
+      <w:proofErr w:type="spellStart"/>
+      <w:r>
+        <w:t>rolIsVerplicht</w:t>
+      </w:r>
+      <w:proofErr w:type="spellEnd"/>
+      <w:r>
+        <w:t xml:space="preserve">, </w:t>
+      </w:r>
+      <w:proofErr w:type="spellStart"/>
+      <w:r>
+        <w:t>propertyIsVerplicht</w:t>
+      </w:r>
+      <w:proofErr w:type="spellEnd"/>
+    </w:p>
+    <w:p>
+      <w:r>
+        <w:t xml:space="preserve">De berekening van deze </w:t>
+      </w:r>
+      <w:proofErr w:type="spellStart"/>
+      <w:r>
+        <w:t>Boolean</w:t>
+      </w:r>
+      <w:proofErr w:type="spellEnd"/>
+      <w:r>
+        <w:t xml:space="preserve"> </w:t>
+      </w:r>
+      <w:proofErr w:type="spellStart"/>
+      <w:r>
+        <w:t>Properties</w:t>
+      </w:r>
+      <w:proofErr w:type="spellEnd"/>
+      <w:r>
+        <w:t xml:space="preserve"> verloopt anders voor Rollen dan voor </w:t>
+      </w:r>
+      <w:proofErr w:type="spellStart"/>
+      <w:r>
+        <w:t>Properties</w:t>
+      </w:r>
+      <w:proofErr w:type="spellEnd"/>
+      <w:r>
+        <w:t xml:space="preserve">. </w:t>
+      </w:r>
+    </w:p>
+    <w:p>
+      <w:pPr>
+        <w:pStyle w:val="Kop2"/>
+      </w:pPr>
+      <w:proofErr w:type="spellStart"/>
+      <w:proofErr w:type="gramStart"/>
+      <w:r>
+        <w:t>boundContexts</w:t>
+      </w:r>
+      <w:proofErr w:type="spellEnd"/>
+      <w:proofErr w:type="gramEnd"/>
+    </w:p>
+    <w:p>
+      <w:r>
+        <w:t xml:space="preserve">Deze operator levert de Contexten die zijn gebonden aan de rollen van een Context. Als een Rol een Rol bindt (die geen </w:t>
+      </w:r>
+      <w:proofErr w:type="spellStart"/>
+      <w:r>
+        <w:t>BuitenRol</w:t>
+      </w:r>
+      <w:proofErr w:type="spellEnd"/>
+      <w:r>
+        <w:t xml:space="preserve"> is), telt die Rol niet mee in het resultaat. Vaak gaat het hier om gebonden definities, maar dat hoeft niet. </w:t>
+      </w:r>
       <w:bookmarkStart w:id="0" w:name="_GoBack"/>
       <w:bookmarkEnd w:id="0"/>
     </w:p>
@@ -706,7 +1035,7 @@
           <w:rPr>
             <w:noProof/>
           </w:rPr>
-          <w:t>2</w:t>
+          <w:t>3</w:t>
         </w:r>
         <w:r>
           <w:fldChar w:fldCharType="end"/>

</xml_diff>

<commit_message>
More work on the models and the type checker
</commit_message>
<xml_diff>
--- a/design/Naamgeving query operatoren op type en instantieniveau.docx
+++ b/design/Naamgeving query operatoren op type en instantieniveau.docx
@@ -132,28 +132,20 @@
       <w:r>
         <w:t xml:space="preserve">Een Query-operator is, in termen van programmeren, een </w:t>
       </w:r>
-      <w:proofErr w:type="spellStart"/>
       <w:r>
         <w:rPr>
           <w:i/>
         </w:rPr>
         <w:t>selector</w:t>
       </w:r>
-      <w:proofErr w:type="spellEnd"/>
       <w:r>
         <w:t xml:space="preserve"> die uit een bepaalde datastructuur een onderdeel neemt en als functioneel resultaat oplevert.</w:t>
       </w:r>
     </w:p>
     <w:p>
-      <w:proofErr w:type="spellStart"/>
-      <w:r>
-        <w:t>Perspectives</w:t>
-      </w:r>
-      <w:proofErr w:type="spellEnd"/>
-      <w:r>
-        <w:t xml:space="preserve"> heeft operatoren als </w:t>
-      </w:r>
-      <w:proofErr w:type="spellStart"/>
+      <w:r>
+        <w:t xml:space="preserve">Perspectives heeft operatoren als </w:t>
+      </w:r>
       <w:r>
         <w:rPr>
           <w:rStyle w:val="inlinecode"/>
@@ -166,29 +158,24 @@
         </w:rPr>
         <w:t>InContext</w:t>
       </w:r>
-      <w:proofErr w:type="spellEnd"/>
       <w:r>
         <w:t xml:space="preserve">, </w:t>
       </w:r>
-      <w:proofErr w:type="spellStart"/>
       <w:r>
         <w:rPr>
           <w:rStyle w:val="inlinecode"/>
         </w:rPr>
         <w:t>binnenRol</w:t>
       </w:r>
-      <w:proofErr w:type="spellEnd"/>
       <w:r>
         <w:t xml:space="preserve">, </w:t>
       </w:r>
-      <w:proofErr w:type="spellStart"/>
       <w:r>
         <w:rPr>
           <w:rStyle w:val="inlinecode"/>
         </w:rPr>
         <w:t>buitenRol</w:t>
       </w:r>
-      <w:proofErr w:type="spellEnd"/>
       <w:r>
         <w:t xml:space="preserve"> en </w:t>
       </w:r>
@@ -201,16 +188,12 @@
       <w:r>
         <w:t xml:space="preserve">. </w:t>
       </w:r>
-      <w:proofErr w:type="spellStart"/>
-      <w:proofErr w:type="gramStart"/>
       <w:r>
         <w:rPr>
           <w:rStyle w:val="inlinecode"/>
         </w:rPr>
         <w:t>binnenRol</w:t>
       </w:r>
-      <w:proofErr w:type="spellEnd"/>
-      <w:proofErr w:type="gramEnd"/>
       <w:r>
         <w:t xml:space="preserve"> bijvoorbeeld, selecteert uit de datastructuur Context. Maar ‘Context’ kunnen we dus opvatten als </w:t>
       </w:r>
@@ -221,15 +204,7 @@
         <w:t>type</w:t>
       </w:r>
       <w:r>
-        <w:t xml:space="preserve"> </w:t>
-      </w:r>
-      <w:proofErr w:type="spellStart"/>
-      <w:r>
-        <w:t>èn</w:t>
-      </w:r>
-      <w:proofErr w:type="spellEnd"/>
-      <w:r>
-        <w:t xml:space="preserve"> als </w:t>
+        <w:t xml:space="preserve"> èn als </w:t>
       </w:r>
       <w:r>
         <w:rPr>
@@ -240,14 +215,12 @@
       <w:r>
         <w:t xml:space="preserve">. In het eerste geval willen we dat </w:t>
       </w:r>
-      <w:proofErr w:type="spellStart"/>
       <w:r>
         <w:rPr>
           <w:rStyle w:val="inlinecode"/>
         </w:rPr>
         <w:t>binnenRol</w:t>
       </w:r>
-      <w:proofErr w:type="spellEnd"/>
       <w:r>
         <w:t xml:space="preserve"> de </w:t>
       </w:r>
@@ -255,59 +228,31 @@
         <w:rPr>
           <w:i/>
         </w:rPr>
-        <w:t xml:space="preserve">definitie van de </w:t>
-      </w:r>
-      <w:proofErr w:type="spellStart"/>
-      <w:r>
-        <w:rPr>
-          <w:i/>
-        </w:rPr>
-        <w:t>BinnenRol</w:t>
-      </w:r>
-      <w:proofErr w:type="spellEnd"/>
-      <w:r>
-        <w:t xml:space="preserve"> oplevert, in het tweede geval willen we de (instantie van) de </w:t>
-      </w:r>
-      <w:proofErr w:type="spellStart"/>
-      <w:r>
-        <w:t>BinnenRol</w:t>
-      </w:r>
-      <w:proofErr w:type="spellEnd"/>
-      <w:r>
-        <w:t xml:space="preserve"> van de Context(instantie).</w:t>
+        <w:t>definitie van de BinnenRol</w:t>
+      </w:r>
+      <w:r>
+        <w:t xml:space="preserve"> oplevert, in het tweede geval willen we de (instantie van) de BinnenRol van de Context(instantie).</w:t>
       </w:r>
     </w:p>
     <w:p>
       <w:r>
         <w:t xml:space="preserve">Het instantieniveau is meer elementair dan het typeniveau. Oftewel, de implementatie van </w:t>
       </w:r>
-      <w:proofErr w:type="spellStart"/>
       <w:r>
         <w:rPr>
           <w:rStyle w:val="inlinecode"/>
         </w:rPr>
         <w:t>binnenRol</w:t>
       </w:r>
-      <w:proofErr w:type="spellEnd"/>
-      <w:r>
-        <w:t xml:space="preserve"> op instantieniveau is een </w:t>
-      </w:r>
-      <w:proofErr w:type="spellStart"/>
-      <w:r>
-        <w:t>Purescript</w:t>
-      </w:r>
-      <w:proofErr w:type="spellEnd"/>
-      <w:r>
-        <w:t xml:space="preserve"> functie, terwijl de implementatie van </w:t>
-      </w:r>
-      <w:proofErr w:type="spellStart"/>
+      <w:r>
+        <w:t xml:space="preserve"> op instantieniveau is een Purescript functie, terwijl de implementatie van </w:t>
+      </w:r>
       <w:r>
         <w:rPr>
           <w:rStyle w:val="inlinecode"/>
         </w:rPr>
         <w:t>binnenRol</w:t>
       </w:r>
-      <w:proofErr w:type="spellEnd"/>
       <w:r>
         <w:t xml:space="preserve"> op typeniveau een samengestelde Query is</w:t>
       </w:r>
@@ -323,15 +268,7 @@
     </w:p>
     <w:p>
       <w:r>
-        <w:t xml:space="preserve">De modelleur werkt uitsluitend op typeniveau. In termen van Aangifte: hij werkt met het type Aangifte, het type Aangever, enzovoort. Maar als hij een berekende Rol opschrijft – d.w.z. een Query – beschrijft hij een pad op instantieniveau! Immers, de Query wordt </w:t>
-      </w:r>
-      <w:proofErr w:type="spellStart"/>
-      <w:r>
-        <w:t>runtime</w:t>
-      </w:r>
-      <w:proofErr w:type="spellEnd"/>
-      <w:r>
-        <w:t xml:space="preserve"> uitgerekend op instanties van Aangiftes, Aangevers, enzovoort. </w:t>
+        <w:t xml:space="preserve">De modelleur werkt uitsluitend op typeniveau. In termen van Aangifte: hij werkt met het type Aangifte, het type Aangever, enzovoort. Maar als hij een berekende Rol opschrijft – d.w.z. een Query – beschrijft hij een pad op instantieniveau! Immers, de Query wordt runtime uitgerekend op instanties van Aangiftes, Aangevers, enzovoort. </w:t>
       </w:r>
     </w:p>
     <w:p>
@@ -377,62 +314,32 @@
     </w:p>
     <w:p>
       <w:r>
-        <w:t xml:space="preserve">Onvermijdelijk moeten we dus voor de interpretatie van context, </w:t>
-      </w:r>
-      <w:proofErr w:type="spellStart"/>
-      <w:r>
-        <w:t>binnenRol</w:t>
-      </w:r>
-      <w:proofErr w:type="spellEnd"/>
-      <w:r>
-        <w:t xml:space="preserve">, enz. op typeniveau </w:t>
-      </w:r>
-      <w:proofErr w:type="spellStart"/>
-      <w:r>
-        <w:t>àndere</w:t>
-      </w:r>
-      <w:proofErr w:type="spellEnd"/>
-      <w:r>
-        <w:t xml:space="preserve"> namen kiezen. Ik kies ervoor om de instantie-niveau namen het </w:t>
-      </w:r>
-      <w:proofErr w:type="spellStart"/>
-      <w:r>
-        <w:t>postfix</w:t>
-      </w:r>
-      <w:proofErr w:type="spellEnd"/>
-      <w:r>
-        <w:t xml:space="preserve"> </w:t>
-      </w:r>
-      <w:proofErr w:type="spellStart"/>
+        <w:t xml:space="preserve">Onvermijdelijk moeten we dus voor de interpretatie van context, binnenRol, enz. op typeniveau àndere namen kiezen. Ik kies ervoor om de instantie-niveau namen het postfix </w:t>
+      </w:r>
       <w:r>
         <w:rPr>
           <w:rStyle w:val="inlinecode"/>
         </w:rPr>
         <w:t>Def</w:t>
       </w:r>
-      <w:proofErr w:type="spellEnd"/>
       <w:r>
         <w:t xml:space="preserve"> te geven. Dus: </w:t>
       </w:r>
-      <w:proofErr w:type="spellStart"/>
       <w:r>
         <w:rPr>
           <w:rStyle w:val="inlinecode"/>
         </w:rPr>
         <w:t>contextDef</w:t>
       </w:r>
-      <w:proofErr w:type="spellEnd"/>
       <w:r>
         <w:t xml:space="preserve">, </w:t>
       </w:r>
-      <w:proofErr w:type="spellStart"/>
       <w:r>
         <w:rPr>
           <w:rStyle w:val="inlinecode"/>
         </w:rPr>
         <w:t>binnenRolDef</w:t>
       </w:r>
-      <w:proofErr w:type="spellEnd"/>
       <w:r>
         <w:t>, enz.</w:t>
       </w:r>
@@ -451,7 +358,16 @@
         <w:t xml:space="preserve">Een Rol of Property kan zowel enkel- als meervoudig zijn. In andere woorden: het kan een functie zijn, of een relatie. </w:t>
       </w:r>
       <w:r>
-        <w:t>We kiezen ervoor om de Query-operatoren altijd een naam in enkelvoud te geven</w:t>
+        <w:t xml:space="preserve">We kiezen ervoor om de </w:t>
+      </w:r>
+      <w:r>
+        <w:t xml:space="preserve">naam van </w:t>
+      </w:r>
+      <w:r>
+        <w:t xml:space="preserve">Query-operatoren </w:t>
+      </w:r>
+      <w:r>
+        <w:t>daarmee in overeenstemming te laten zijn</w:t>
       </w:r>
       <w:r>
         <w:rPr>
@@ -460,23 +376,232 @@
         <w:footnoteReference w:id="3"/>
       </w:r>
       <w:r>
-        <w:t xml:space="preserve">. Dus: </w:t>
-      </w:r>
-      <w:proofErr w:type="spellStart"/>
-      <w:r>
+        <w:t>. Dus: rol</w:t>
+      </w:r>
+      <w:r>
+        <w:t>lenInContext in plaats van rolInContext.</w:t>
+      </w:r>
+    </w:p>
+    <w:p>
+      <w:pPr>
+        <w:pStyle w:val="Kop2"/>
+      </w:pPr>
+      <w:r>
+        <w:t>Vuistregel voor Def</w:t>
+      </w:r>
+    </w:p>
+    <w:p>
+      <w:r>
+        <w:t xml:space="preserve">Het is niet altijd intuïtief meteen helder of een operator op type- danwel instantieniveau bedoeld is. Een simpele vuistregel: als de implementatie een Query is waarvan de laatste twee stappen </w:t>
+      </w:r>
+      <w:r>
+        <w:rPr>
+          <w:rStyle w:val="inlinecode"/>
+        </w:rPr>
+        <w:t>binding &gt;-&gt; context</w:t>
+      </w:r>
+      <w:r>
+        <w:t xml:space="preserve"> zijn, moet de naam op </w:t>
+      </w:r>
+      <w:r>
+        <w:rPr>
+          <w:rStyle w:val="inlinecode"/>
+        </w:rPr>
+        <w:t>Def</w:t>
+      </w:r>
+      <w:r>
+        <w:t xml:space="preserve"> eindigen!</w:t>
+      </w:r>
+    </w:p>
+    <w:p>
+      <w:pPr>
+        <w:pStyle w:val="Kop2"/>
+      </w:pPr>
+      <w:r>
+        <w:t>Closure</w:t>
+      </w:r>
+    </w:p>
+    <w:p>
+      <w:r>
+        <w:t xml:space="preserve">Een query die wordt samengesteld met de closure operator, geven we een postfix </w:t>
+      </w:r>
+      <w:r>
+        <w:rPr>
+          <w:rStyle w:val="inlinecode"/>
+        </w:rPr>
+        <w:t>Closure</w:t>
+      </w:r>
+      <w:r>
+        <w:t xml:space="preserve">. Bijvoorbeeld: een Rol (type niveau) heeft één of meerdere Aspecten. De Rol waarmee we een Rol een Aspect geven, heet </w:t>
+      </w:r>
+      <w:r>
+        <w:rPr>
+          <w:rStyle w:val="inlinecode"/>
+        </w:rPr>
+        <w:t>aspectRol</w:t>
+      </w:r>
+      <w:r>
+        <w:t xml:space="preserve">. De Query selector die dergelijke Aspecten selecteert, heet dus </w:t>
+      </w:r>
+      <w:r>
+        <w:rPr>
+          <w:rStyle w:val="inlinecode"/>
+        </w:rPr>
+        <w:t>aspectRolDef</w:t>
+      </w:r>
+      <w:r>
+        <w:t xml:space="preserve">. In het algemeen zijn we geïnteresseerd in de transitieve closure van die selector. De query die dat uitrekent, noemen we </w:t>
+      </w:r>
+      <w:r>
+        <w:rPr>
+          <w:rStyle w:val="inlinecode"/>
+        </w:rPr>
+        <w:t>aspectRolDef</w:t>
+      </w:r>
+      <w:r>
+        <w:rPr>
+          <w:rStyle w:val="inlinecode"/>
+        </w:rPr>
+        <w:t>Closure</w:t>
+      </w:r>
+      <w:r>
+        <w:t>.</w:t>
+      </w:r>
+    </w:p>
+    <w:p>
+      <w:pPr>
+        <w:pStyle w:val="Kop2"/>
+      </w:pPr>
+      <w:r>
+        <w:t xml:space="preserve">Boolean </w:t>
+      </w:r>
+      <w:r>
+        <w:t>Queries</w:t>
+      </w:r>
+    </w:p>
+    <w:p>
+      <w:r>
+        <w:t xml:space="preserve">Een Query-operator die een Boolean resultaat levert, kunnen we beginnen met </w:t>
+      </w:r>
+      <w:r>
+        <w:rPr>
+          <w:rStyle w:val="inlinecode"/>
+        </w:rPr>
+        <w:t>is</w:t>
+      </w:r>
+      <w:r>
+        <w:t xml:space="preserve">. Bijvoorbeeld: </w:t>
+      </w:r>
+      <w:r>
+        <w:rPr>
+          <w:rStyle w:val="inlinecode"/>
+        </w:rPr>
+        <w:t>isFunctioneel</w:t>
+      </w:r>
+      <w:r>
+        <w:t xml:space="preserve">. Maar we kunnen ook beginnen met </w:t>
+      </w:r>
+      <w:r>
+        <w:rPr>
+          <w:rStyle w:val="inlinecode"/>
+        </w:rPr>
+        <w:t>has</w:t>
+      </w:r>
+      <w:r>
+        <w:t xml:space="preserve">: </w:t>
+      </w:r>
+      <w:r>
+        <w:rPr>
+          <w:rStyle w:val="inlinecode"/>
+        </w:rPr>
+        <w:t>hasLabel</w:t>
+      </w:r>
+      <w:r>
+        <w:t>.</w:t>
+      </w:r>
+    </w:p>
+    <w:p>
+      <w:pPr>
+        <w:pStyle w:val="Kop1"/>
+      </w:pPr>
+      <w:r>
+        <w:t>Speciale gevallen</w:t>
+      </w:r>
+    </w:p>
+    <w:p>
+      <w:r>
+        <w:t>We kunnen niet altijd de boven beschreven regels aanhouden.</w:t>
+      </w:r>
+    </w:p>
+    <w:p>
+      <w:pPr>
+        <w:pStyle w:val="Kop2"/>
+      </w:pPr>
+      <w:r>
+        <w:t>rolType en contextType</w:t>
+      </w:r>
+    </w:p>
+    <w:p>
+      <w:r>
+        <w:t>We hebben voor de twee datastructuren, PerspectRol en PerspectContext, ook twee selectoren nodig om de type component op te leveren. Overloading kan niet.</w:t>
+      </w:r>
+    </w:p>
+    <w:p>
+      <w:pPr>
+        <w:pStyle w:val="Kop2"/>
+      </w:pPr>
+      <w:r>
+        <w:t>iedereRolInContext</w:t>
+      </w:r>
+      <w:r>
+        <w:t xml:space="preserve">, </w:t>
+      </w:r>
+      <w:r>
+        <w:t>typeVanIedereRolInContext</w:t>
+      </w:r>
+    </w:p>
+    <w:p>
+      <w:r>
+        <w:t xml:space="preserve">De naam </w:t>
+      </w:r>
+      <w:r>
+        <w:rPr>
+          <w:rStyle w:val="inlinecode"/>
+        </w:rPr>
         <w:t>rolInContext</w:t>
       </w:r>
-      <w:proofErr w:type="spellEnd"/>
-      <w:r>
-        <w:t xml:space="preserve"> in plaats van </w:t>
-      </w:r>
-      <w:proofErr w:type="spellStart"/>
-      <w:r>
-        <w:t>rollenInContext</w:t>
-      </w:r>
-      <w:proofErr w:type="spellEnd"/>
-      <w:r>
-        <w:t xml:space="preserve">. Desondanks kan een Query-operator natuurlijk een meervoudig resultaat geven. </w:t>
+      <w:r>
+        <w:t xml:space="preserve"> wordt uiteraard gebruikt voor de selector die de rol met die naam oplevert. D</w:t>
+      </w:r>
+      <w:r>
+        <w:t>e</w:t>
+      </w:r>
+      <w:r>
+        <w:t xml:space="preserve"> selector </w:t>
+      </w:r>
+      <w:r>
+        <w:rPr>
+          <w:rStyle w:val="inlinecode"/>
+        </w:rPr>
+        <w:t>iedereRolInContext</w:t>
+      </w:r>
+      <w:r>
+        <w:t xml:space="preserve"> </w:t>
+      </w:r>
+      <w:r>
+        <w:t>levert alle rollen. Dus van een Aangifte zouden de instanties van de Aangever, Getuige, Verdachte, enz. allemaal opgeleverd worden.</w:t>
+      </w:r>
+      <w:r>
+        <w:t xml:space="preserve"> De selector </w:t>
+      </w:r>
+      <w:r>
+        <w:rPr>
+          <w:rStyle w:val="inlinecode"/>
+        </w:rPr>
+        <w:t>typeVanIedereRolInContext</w:t>
+      </w:r>
+      <w:r>
+        <w:t xml:space="preserve"> levert het type van elk van die rollen.</w:t>
       </w:r>
     </w:p>
     <w:p>
@@ -484,490 +609,30 @@
         <w:pStyle w:val="Kop2"/>
       </w:pPr>
       <w:r>
-        <w:t xml:space="preserve">Vuistregel voor </w:t>
-      </w:r>
-      <w:proofErr w:type="spellStart"/>
-      <w:r>
-        <w:t>Def</w:t>
-      </w:r>
-      <w:proofErr w:type="spellEnd"/>
-    </w:p>
-    <w:p>
-      <w:r>
-        <w:t xml:space="preserve">Het is niet altijd intuïtief meteen helder of een operator op type- </w:t>
-      </w:r>
-      <w:proofErr w:type="spellStart"/>
-      <w:r>
-        <w:t>danwel</w:t>
-      </w:r>
-      <w:proofErr w:type="spellEnd"/>
-      <w:r>
-        <w:t xml:space="preserve"> instantieniveau bedoeld is. Een simpele vuistregel: als de implementatie een Query is waarvan de laatste twee stappen </w:t>
-      </w:r>
-      <w:r>
-        <w:rPr>
-          <w:rStyle w:val="inlinecode"/>
-        </w:rPr>
-        <w:t>binding &gt;-&gt; context</w:t>
-      </w:r>
-      <w:r>
-        <w:t xml:space="preserve"> zijn, moet de naam op </w:t>
-      </w:r>
-      <w:proofErr w:type="spellStart"/>
-      <w:r>
-        <w:rPr>
-          <w:rStyle w:val="inlinecode"/>
-        </w:rPr>
-        <w:t>Def</w:t>
-      </w:r>
-      <w:proofErr w:type="spellEnd"/>
-      <w:r>
-        <w:t xml:space="preserve"> eindigen!</w:t>
+        <w:lastRenderedPageBreak/>
+        <w:t>rolIsFunctioneel, propertyIsFunctioneel</w:t>
+      </w:r>
+      <w:r>
+        <w:t>, rolIsVerplicht, propertyIsVerplicht</w:t>
+      </w:r>
+    </w:p>
+    <w:p>
+      <w:r>
+        <w:t xml:space="preserve">De berekening van deze Boolean Properties verloopt anders voor Rollen dan voor Properties. </w:t>
       </w:r>
     </w:p>
     <w:p>
       <w:pPr>
         <w:pStyle w:val="Kop2"/>
       </w:pPr>
-      <w:proofErr w:type="spellStart"/>
-      <w:r>
-        <w:t>Closure</w:t>
-      </w:r>
-      <w:proofErr w:type="spellEnd"/>
-    </w:p>
-    <w:p>
-      <w:r>
-        <w:t xml:space="preserve">Een query die wordt samengesteld met de </w:t>
-      </w:r>
-      <w:proofErr w:type="spellStart"/>
-      <w:r>
-        <w:t>closure</w:t>
-      </w:r>
-      <w:proofErr w:type="spellEnd"/>
-      <w:r>
-        <w:t xml:space="preserve"> operator, geven we een </w:t>
-      </w:r>
-      <w:proofErr w:type="spellStart"/>
-      <w:r>
-        <w:t>postfix</w:t>
-      </w:r>
-      <w:proofErr w:type="spellEnd"/>
-      <w:r>
-        <w:t xml:space="preserve"> </w:t>
-      </w:r>
-      <w:proofErr w:type="spellStart"/>
-      <w:r>
-        <w:rPr>
-          <w:rStyle w:val="inlinecode"/>
-        </w:rPr>
-        <w:t>Closure</w:t>
-      </w:r>
-      <w:proofErr w:type="spellEnd"/>
-      <w:r>
-        <w:t xml:space="preserve">. Bijvoorbeeld: een Rol (type niveau) heeft </w:t>
-      </w:r>
-      <w:proofErr w:type="gramStart"/>
-      <w:r>
-        <w:t>één</w:t>
-      </w:r>
-      <w:proofErr w:type="gramEnd"/>
-      <w:r>
-        <w:t xml:space="preserve"> of meerdere Aspecten. De Rol waarmee we een Rol een Aspect geven, heet </w:t>
-      </w:r>
-      <w:proofErr w:type="spellStart"/>
-      <w:r>
-        <w:rPr>
-          <w:rStyle w:val="inlinecode"/>
-        </w:rPr>
-        <w:t>aspectRol</w:t>
-      </w:r>
-      <w:proofErr w:type="spellEnd"/>
-      <w:r>
-        <w:t xml:space="preserve">. De Query </w:t>
-      </w:r>
-      <w:proofErr w:type="spellStart"/>
-      <w:r>
-        <w:t>selector</w:t>
-      </w:r>
-      <w:proofErr w:type="spellEnd"/>
-      <w:r>
-        <w:t xml:space="preserve"> die dergelijke Aspecten selecteert, heet dus </w:t>
-      </w:r>
-      <w:proofErr w:type="spellStart"/>
-      <w:r>
-        <w:rPr>
-          <w:rStyle w:val="inlinecode"/>
-        </w:rPr>
-        <w:t>aspectRolDef</w:t>
-      </w:r>
-      <w:proofErr w:type="spellEnd"/>
-      <w:r>
-        <w:t xml:space="preserve">. In het algemeen zijn we geïnteresseerd in de transitieve </w:t>
-      </w:r>
-      <w:proofErr w:type="spellStart"/>
-      <w:r>
-        <w:t>closure</w:t>
-      </w:r>
-      <w:proofErr w:type="spellEnd"/>
-      <w:r>
-        <w:t xml:space="preserve"> van die </w:t>
-      </w:r>
-      <w:proofErr w:type="spellStart"/>
-      <w:r>
-        <w:t>selector</w:t>
-      </w:r>
-      <w:proofErr w:type="spellEnd"/>
-      <w:r>
-        <w:t xml:space="preserve">. De query die dat uitrekent, noemen we </w:t>
-      </w:r>
-      <w:proofErr w:type="spellStart"/>
-      <w:r>
-        <w:rPr>
-          <w:rStyle w:val="inlinecode"/>
-        </w:rPr>
-        <w:t>aspectRolDef</w:t>
-      </w:r>
-      <w:r>
-        <w:rPr>
-          <w:rStyle w:val="inlinecode"/>
-        </w:rPr>
-        <w:t>Closure</w:t>
-      </w:r>
-      <w:proofErr w:type="spellEnd"/>
-      <w:r>
-        <w:t>.</w:t>
-      </w:r>
-    </w:p>
-    <w:p>
-      <w:pPr>
-        <w:pStyle w:val="Kop2"/>
-      </w:pPr>
-      <w:proofErr w:type="spellStart"/>
-      <w:r>
-        <w:t>Boolean</w:t>
-      </w:r>
-      <w:proofErr w:type="spellEnd"/>
-      <w:r>
-        <w:t xml:space="preserve"> </w:t>
-      </w:r>
-      <w:proofErr w:type="spellStart"/>
-      <w:r>
-        <w:t>Queries</w:t>
-      </w:r>
-      <w:proofErr w:type="spellEnd"/>
-    </w:p>
-    <w:p>
-      <w:r>
-        <w:t xml:space="preserve">Een Query-operator die een </w:t>
-      </w:r>
-      <w:proofErr w:type="spellStart"/>
-      <w:r>
-        <w:t>Boolean</w:t>
-      </w:r>
-      <w:proofErr w:type="spellEnd"/>
-      <w:r>
-        <w:t xml:space="preserve"> resultaat levert, kunnen we beginnen met </w:t>
-      </w:r>
-      <w:r>
-        <w:rPr>
-          <w:rStyle w:val="inlinecode"/>
-        </w:rPr>
-        <w:t>is</w:t>
-      </w:r>
-      <w:r>
-        <w:t xml:space="preserve">. Bijvoorbeeld: </w:t>
-      </w:r>
-      <w:proofErr w:type="spellStart"/>
-      <w:r>
-        <w:rPr>
-          <w:rStyle w:val="inlinecode"/>
-        </w:rPr>
-        <w:t>isFunctioneel</w:t>
-      </w:r>
-      <w:proofErr w:type="spellEnd"/>
-      <w:r>
-        <w:t xml:space="preserve">. Maar we kunnen ook beginnen met </w:t>
-      </w:r>
-      <w:r>
-        <w:rPr>
-          <w:rStyle w:val="inlinecode"/>
-        </w:rPr>
-        <w:t>has</w:t>
-      </w:r>
-      <w:r>
-        <w:t xml:space="preserve">: </w:t>
-      </w:r>
-      <w:proofErr w:type="spellStart"/>
-      <w:r>
-        <w:rPr>
-          <w:rStyle w:val="inlinecode"/>
-        </w:rPr>
-        <w:t>hasLabel</w:t>
-      </w:r>
-      <w:proofErr w:type="spellEnd"/>
-      <w:r>
-        <w:t>.</w:t>
-      </w:r>
-    </w:p>
-    <w:p>
-      <w:pPr>
-        <w:pStyle w:val="Kop1"/>
-      </w:pPr>
-      <w:r>
-        <w:t>Speciale gevallen</w:t>
-      </w:r>
-    </w:p>
-    <w:p>
-      <w:r>
-        <w:t>We kunnen niet altijd de boven beschreven regels aanhouden.</w:t>
-      </w:r>
-    </w:p>
-    <w:p>
-      <w:pPr>
-        <w:pStyle w:val="Kop2"/>
-      </w:pPr>
-      <w:proofErr w:type="spellStart"/>
-      <w:proofErr w:type="gramStart"/>
-      <w:r>
-        <w:t>rolType</w:t>
-      </w:r>
-      <w:proofErr w:type="spellEnd"/>
-      <w:proofErr w:type="gramEnd"/>
-      <w:r>
-        <w:t xml:space="preserve"> en </w:t>
-      </w:r>
-      <w:proofErr w:type="spellStart"/>
-      <w:r>
-        <w:t>contextType</w:t>
-      </w:r>
-      <w:proofErr w:type="spellEnd"/>
-    </w:p>
-    <w:p>
-      <w:r>
-        <w:t xml:space="preserve">We hebben voor de twee datastructuren, </w:t>
-      </w:r>
-      <w:proofErr w:type="spellStart"/>
-      <w:r>
-        <w:t>PerspectRol</w:t>
-      </w:r>
-      <w:proofErr w:type="spellEnd"/>
-      <w:r>
-        <w:t xml:space="preserve"> en </w:t>
-      </w:r>
-      <w:proofErr w:type="spellStart"/>
-      <w:r>
-        <w:t>PerspectContext</w:t>
-      </w:r>
-      <w:proofErr w:type="spellEnd"/>
-      <w:r>
-        <w:t xml:space="preserve">, ook twee </w:t>
-      </w:r>
-      <w:proofErr w:type="spellStart"/>
-      <w:r>
-        <w:t>selectoren</w:t>
-      </w:r>
-      <w:proofErr w:type="spellEnd"/>
-      <w:r>
-        <w:t xml:space="preserve"> nodig om de type component op te leveren. </w:t>
-      </w:r>
-      <w:proofErr w:type="spellStart"/>
-      <w:r>
-        <w:t>Overloading</w:t>
-      </w:r>
-      <w:proofErr w:type="spellEnd"/>
-      <w:r>
-        <w:t xml:space="preserve"> kan niet.</w:t>
-      </w:r>
-    </w:p>
-    <w:p>
-      <w:pPr>
-        <w:pStyle w:val="Kop2"/>
-      </w:pPr>
-      <w:proofErr w:type="spellStart"/>
-      <w:proofErr w:type="gramStart"/>
-      <w:r>
-        <w:t>iedereRolInContext</w:t>
-      </w:r>
-      <w:proofErr w:type="spellEnd"/>
-      <w:proofErr w:type="gramEnd"/>
-      <w:r>
-        <w:t xml:space="preserve">, </w:t>
-      </w:r>
-      <w:proofErr w:type="spellStart"/>
-      <w:r>
-        <w:t>typeVanIedereRolInContext</w:t>
-      </w:r>
-      <w:proofErr w:type="spellEnd"/>
-    </w:p>
-    <w:p>
-      <w:r>
-        <w:t xml:space="preserve">De naam </w:t>
-      </w:r>
-      <w:proofErr w:type="spellStart"/>
-      <w:r>
-        <w:rPr>
-          <w:rStyle w:val="inlinecode"/>
-        </w:rPr>
-        <w:t>rolInContext</w:t>
-      </w:r>
-      <w:proofErr w:type="spellEnd"/>
-      <w:r>
-        <w:t xml:space="preserve"> wordt uiteraard gebruikt voor de </w:t>
-      </w:r>
-      <w:proofErr w:type="spellStart"/>
-      <w:r>
-        <w:t>selector</w:t>
-      </w:r>
-      <w:proofErr w:type="spellEnd"/>
-      <w:r>
-        <w:t xml:space="preserve"> die de rol met die naam oplevert. D</w:t>
-      </w:r>
-      <w:r>
-        <w:t>e</w:t>
-      </w:r>
-      <w:r>
-        <w:t xml:space="preserve"> </w:t>
-      </w:r>
-      <w:proofErr w:type="spellStart"/>
-      <w:r>
-        <w:t>selector</w:t>
-      </w:r>
-      <w:proofErr w:type="spellEnd"/>
-      <w:r>
-        <w:t xml:space="preserve"> </w:t>
-      </w:r>
-      <w:proofErr w:type="spellStart"/>
-      <w:r>
-        <w:rPr>
-          <w:rStyle w:val="inlinecode"/>
-        </w:rPr>
-        <w:t>iedereRolInContext</w:t>
-      </w:r>
-      <w:proofErr w:type="spellEnd"/>
-      <w:r>
-        <w:t xml:space="preserve"> </w:t>
-      </w:r>
-      <w:r>
-        <w:t xml:space="preserve">levert alle rollen. Dus van een Aangifte </w:t>
-      </w:r>
-      <w:r>
-        <w:lastRenderedPageBreak/>
-        <w:t>zouden de instanties van de Aangever, Getuige, Verdachte, enz. allemaal opgeleverd worden.</w:t>
-      </w:r>
-      <w:r>
-        <w:t xml:space="preserve"> De </w:t>
-      </w:r>
-      <w:proofErr w:type="spellStart"/>
-      <w:r>
-        <w:t>selector</w:t>
-      </w:r>
-      <w:proofErr w:type="spellEnd"/>
-      <w:r>
-        <w:t xml:space="preserve"> </w:t>
-      </w:r>
-      <w:proofErr w:type="spellStart"/>
-      <w:r>
-        <w:rPr>
-          <w:rStyle w:val="inlinecode"/>
-        </w:rPr>
-        <w:t>typeVanIedereRolInContext</w:t>
-      </w:r>
-      <w:proofErr w:type="spellEnd"/>
-      <w:r>
-        <w:t xml:space="preserve"> levert het type van elk van die rollen.</w:t>
-      </w:r>
-    </w:p>
-    <w:p>
-      <w:pPr>
-        <w:pStyle w:val="Kop2"/>
-      </w:pPr>
-      <w:proofErr w:type="spellStart"/>
-      <w:proofErr w:type="gramStart"/>
-      <w:r>
-        <w:t>rolIsFunctioneel</w:t>
-      </w:r>
-      <w:proofErr w:type="spellEnd"/>
-      <w:proofErr w:type="gramEnd"/>
-      <w:r>
-        <w:t xml:space="preserve">, </w:t>
-      </w:r>
-      <w:proofErr w:type="spellStart"/>
-      <w:r>
-        <w:t>propertyIsFunctioneel</w:t>
-      </w:r>
-      <w:proofErr w:type="spellEnd"/>
-      <w:r>
-        <w:t xml:space="preserve">, </w:t>
-      </w:r>
-      <w:proofErr w:type="spellStart"/>
-      <w:r>
-        <w:t>rolIsVerplicht</w:t>
-      </w:r>
-      <w:proofErr w:type="spellEnd"/>
-      <w:r>
-        <w:t xml:space="preserve">, </w:t>
-      </w:r>
-      <w:proofErr w:type="spellStart"/>
-      <w:r>
-        <w:t>propertyIsVerplicht</w:t>
-      </w:r>
-      <w:proofErr w:type="spellEnd"/>
-    </w:p>
-    <w:p>
-      <w:r>
-        <w:t xml:space="preserve">De berekening van deze </w:t>
-      </w:r>
-      <w:proofErr w:type="spellStart"/>
-      <w:r>
-        <w:t>Boolean</w:t>
-      </w:r>
-      <w:proofErr w:type="spellEnd"/>
-      <w:r>
-        <w:t xml:space="preserve"> </w:t>
-      </w:r>
-      <w:proofErr w:type="spellStart"/>
-      <w:r>
-        <w:t>Properties</w:t>
-      </w:r>
-      <w:proofErr w:type="spellEnd"/>
-      <w:r>
-        <w:t xml:space="preserve"> verloopt anders voor Rollen dan voor </w:t>
-      </w:r>
-      <w:proofErr w:type="spellStart"/>
-      <w:r>
-        <w:t>Properties</w:t>
-      </w:r>
-      <w:proofErr w:type="spellEnd"/>
-      <w:r>
-        <w:t xml:space="preserve">. </w:t>
-      </w:r>
-    </w:p>
-    <w:p>
-      <w:pPr>
-        <w:pStyle w:val="Kop2"/>
-      </w:pPr>
-      <w:proofErr w:type="spellStart"/>
-      <w:proofErr w:type="gramStart"/>
       <w:r>
         <w:t>boundContexts</w:t>
       </w:r>
-      <w:proofErr w:type="spellEnd"/>
-      <w:proofErr w:type="gramEnd"/>
-    </w:p>
-    <w:p>
-      <w:r>
-        <w:t xml:space="preserve">Deze operator levert de Contexten die zijn gebonden aan de rollen van een Context. Als een Rol een Rol bindt (die geen </w:t>
-      </w:r>
-      <w:proofErr w:type="spellStart"/>
-      <w:r>
-        <w:t>BuitenRol</w:t>
-      </w:r>
-      <w:proofErr w:type="spellEnd"/>
-      <w:r>
-        <w:t xml:space="preserve"> is), telt die Rol niet mee in het resultaat. Vaak gaat het hier om gebonden definities, maar dat hoeft niet. </w:t>
-      </w:r>
-      <w:bookmarkStart w:id="0" w:name="_GoBack"/>
-      <w:bookmarkEnd w:id="0"/>
+    </w:p>
+    <w:p>
+      <w:r>
+        <w:t xml:space="preserve">Deze operator levert de Contexten die zijn gebonden aan de rollen van een Context. Als een Rol een Rol bindt (die geen BuitenRol is), telt die Rol niet mee in het resultaat. Vaak gaat het hier om gebonden definities, maar dat hoeft niet. </w:t>
+      </w:r>
     </w:p>
     <w:sectPr>
       <w:footerReference w:type="default" r:id="rId7"/>
@@ -1035,7 +700,7 @@
           <w:rPr>
             <w:noProof/>
           </w:rPr>
-          <w:t>3</w:t>
+          <w:t>2</w:t>
         </w:r>
         <w:r>
           <w:fldChar w:fldCharType="end"/>
@@ -1099,23 +764,7 @@
         <w:t xml:space="preserve"> </w:t>
       </w:r>
       <w:r>
-        <w:t>Namelijk: neem (op instantieniveau) de rol ‘</w:t>
-      </w:r>
-      <w:proofErr w:type="spellStart"/>
-      <w:r>
-        <w:t>binnenRolDefinitie</w:t>
-      </w:r>
-      <w:proofErr w:type="spellEnd"/>
-      <w:r>
-        <w:t xml:space="preserve">’, daarvan de binding, en daarvan de context. Het resultaat is een Context die de definitie is van de </w:t>
-      </w:r>
-      <w:proofErr w:type="spellStart"/>
-      <w:r>
-        <w:t>BinnenRol</w:t>
-      </w:r>
-      <w:proofErr w:type="spellEnd"/>
-      <w:r>
-        <w:t xml:space="preserve"> (van de Context-definitie waarmee we begonnen).</w:t>
+        <w:t>Namelijk: neem (op instantieniveau) de rol ‘binnenRolDefinitie’, daarvan de binding, en daarvan de context. Het resultaat is een Context die de definitie is van de BinnenRol (van de Context-definitie waarmee we begonnen).</w:t>
       </w:r>
     </w:p>
   </w:footnote>
@@ -1131,16 +780,13 @@
         <w:footnoteRef/>
       </w:r>
       <w:r>
-        <w:t xml:space="preserve"> Als de modelleur de </w:t>
-      </w:r>
-      <w:proofErr w:type="spellStart"/>
-      <w:r>
-        <w:t>ariteit</w:t>
-      </w:r>
-      <w:proofErr w:type="spellEnd"/>
-      <w:r>
-        <w:t xml:space="preserve"> van een Rol verandert, hoeft hij dan niet de naam aan te passen.</w:t>
-      </w:r>
+        <w:t xml:space="preserve"> Als de modelleur de ariteit van een Rol verandert, </w:t>
+      </w:r>
+      <w:r>
+        <w:t>moet hij ook de (display)naam van de Rol aanpassen.</w:t>
+      </w:r>
+      <w:bookmarkStart w:id="0" w:name="_GoBack"/>
+      <w:bookmarkEnd w:id="0"/>
     </w:p>
   </w:footnote>
 </w:footnotes>

</xml_diff>